<commit_message>
Reponsive Menu with transition
</commit_message>
<xml_diff>
--- a/New Microsoft Office Word Document.docx
+++ b/New Microsoft Office Word Document.docx
@@ -16,6 +16,54 @@
       </w:hyperlink>
     </w:p>
     <w:p>
+      <w:r>
+        <w:rPr>
+          <w:noProof/>
+          <w:lang w:val="en-US" w:eastAsia="zh-TW"/>
+        </w:rPr>
+        <w:pict>
+          <v:shapetype id="_x0000_t202" coordsize="21600,21600" o:spt="202" path="m,l,21600r21600,l21600,xe">
+            <v:stroke joinstyle="miter"/>
+            <v:path gradientshapeok="t" o:connecttype="rect"/>
+          </v:shapetype>
+          <v:shape id="_x0000_s1028" type="#_x0000_t202" style="position:absolute;margin-left:272.4pt;margin-top:13.5pt;width:152.65pt;height:144.55pt;z-index:251660288;mso-width-relative:margin;mso-height-relative:margin" fillcolor="black [3200]" strokecolor="#f2f2f2 [3041]" strokeweight=".25pt">
+            <v:shadow on="t" type="perspective" color="#7f7f7f [1601]" opacity=".5" offset="1pt" offset2="-1pt"/>
+            <v:textbox>
+              <w:txbxContent>
+                <w:p>
+                  <w:pPr>
+                    <w:spacing w:before="400" w:after="0" w:line="240" w:lineRule="auto"/>
+                    <w:jc w:val="center"/>
+                    <w:rPr>
+                      <w:sz w:val="144"/>
+                      <w:szCs w:val="144"/>
+                    </w:rPr>
+                  </w:pPr>
+                  <w:r>
+                    <w:rPr>
+                      <w:rFonts w:ascii="Baskerville Old Face" w:hAnsi="Baskerville Old Face"/>
+                      <w:b/>
+                      <w:sz w:val="144"/>
+                      <w:szCs w:val="144"/>
+                    </w:rPr>
+                    <w:t>J</w:t>
+                  </w:r>
+                  <w:r>
+                    <w:rPr>
+                      <w:rFonts w:ascii="Baskerville Old Face" w:hAnsi="Baskerville Old Face"/>
+                      <w:b/>
+                      <w:sz w:val="144"/>
+                      <w:szCs w:val="144"/>
+                      <w:u w:val="single"/>
+                    </w:rPr>
+                    <w:t>MS</w:t>
+                  </w:r>
+                </w:p>
+              </w:txbxContent>
+            </v:textbox>
+          </v:shape>
+        </w:pict>
+      </w:r>
       <w:r>
         <w:t>Alex</w:t>
       </w:r>
@@ -42,7 +90,25 @@
     </w:p>
     <w:p/>
     <w:p/>
-    <w:p/>
+    <w:p>
+      <w:pPr>
+        <w:rPr>
+          <w:rFonts w:ascii="Lucida Fax" w:hAnsi="Lucida Fax"/>
+          <w:sz w:val="144"/>
+          <w:szCs w:val="144"/>
+          <w:u w:val="single"/>
+        </w:rPr>
+      </w:pPr>
+      <w:r>
+        <w:rPr>
+          <w:rFonts w:ascii="Lucida Fax" w:hAnsi="Lucida Fax"/>
+          <w:sz w:val="144"/>
+          <w:szCs w:val="144"/>
+          <w:u w:val="single"/>
+        </w:rPr>
+        <w:t>MS</w:t>
+      </w:r>
+    </w:p>
     <w:p/>
     <w:p>
       <w:r>
@@ -307,6 +373,36 @@
       <w:u w:val="single"/>
     </w:rPr>
   </w:style>
+  <w:style w:type="paragraph" w:styleId="BalloonText">
+    <w:name w:val="Balloon Text"/>
+    <w:basedOn w:val="Normal"/>
+    <w:link w:val="BalloonTextChar"/>
+    <w:uiPriority w:val="99"/>
+    <w:semiHidden/>
+    <w:unhideWhenUsed/>
+    <w:rsid w:val="00D172D0"/>
+    <w:pPr>
+      <w:spacing w:after="0" w:line="240" w:lineRule="auto"/>
+    </w:pPr>
+    <w:rPr>
+      <w:rFonts w:ascii="Tahoma" w:hAnsi="Tahoma" w:cs="Tahoma"/>
+      <w:sz w:val="16"/>
+      <w:szCs w:val="16"/>
+    </w:rPr>
+  </w:style>
+  <w:style w:type="character" w:customStyle="1" w:styleId="BalloonTextChar">
+    <w:name w:val="Balloon Text Char"/>
+    <w:basedOn w:val="DefaultParagraphFont"/>
+    <w:link w:val="BalloonText"/>
+    <w:uiPriority w:val="99"/>
+    <w:semiHidden/>
+    <w:rsid w:val="00D172D0"/>
+    <w:rPr>
+      <w:rFonts w:ascii="Tahoma" w:hAnsi="Tahoma" w:cs="Tahoma"/>
+      <w:sz w:val="16"/>
+      <w:szCs w:val="16"/>
+    </w:rPr>
+  </w:style>
 </w:styles>
 </file>
 
@@ -565,7 +661,7 @@
   <a:extraClrSchemeLst/>
   <a:extLst>
     <a:ext uri="{05A4C25C-085E-4340-85A3-A5531E510DB2}">
-      <thm15:themeFamily xmlns:thm15="http://schemas.microsoft.com/office/thememl/2012/main" xmlns="" name="Office Theme" id="{62F939B6-93AF-4DB8-9C6B-D6C7DFDC589F}" vid="{4A3C46E8-61CC-4603-A589-7422A47A8E4A}"/>
+      <thm15:themeFamily xmlns="" xmlns:thm15="http://schemas.microsoft.com/office/thememl/2012/main" name="Office Theme" id="{62F939B6-93AF-4DB8-9C6B-D6C7DFDC589F}" vid="{4A3C46E8-61CC-4603-A589-7422A47A8E4A}"/>
     </a:ext>
   </a:extLst>
 </a:theme>

</xml_diff>